<commit_message>
Observaciones Guías - DAMOP EVENTOS
Observaciones Guías - DAMOP EVENTOS
</commit_message>
<xml_diff>
--- a/PDRMYE/GUIAS RÁPIDAS/DAMOP/Catálogos/DIVISAS.docx
+++ b/PDRMYE/GUIAS RÁPIDAS/DAMOP/Catálogos/DIVISAS.docx
@@ -1954,16 +1954,16 @@
           <w:b w:val="0"/>
         </w:rPr>
       </w:pPr>
-      <w:bookmarkStart w:id="3" w:name="_Toc123297018"/>
-      <w:bookmarkStart w:id="4" w:name="_Toc125704530"/>
+      <w:bookmarkStart w:id="2" w:name="_Toc123297018"/>
+      <w:bookmarkStart w:id="3" w:name="_Toc125704530"/>
       <w:r>
         <w:rPr>
           <w:rFonts w:cs="Arial"/>
         </w:rPr>
         <w:t>Objetivo</w:t>
       </w:r>
+      <w:bookmarkEnd w:id="2"/>
       <w:bookmarkEnd w:id="3"/>
-      <w:bookmarkEnd w:id="4"/>
     </w:p>
     <w:p>
       <w:pPr>
@@ -2051,16 +2051,16 @@
           <w:b w:val="0"/>
         </w:rPr>
       </w:pPr>
-      <w:bookmarkStart w:id="5" w:name="_Toc123297019"/>
-      <w:bookmarkStart w:id="6" w:name="_Toc125704531"/>
+      <w:bookmarkStart w:id="4" w:name="_Toc123297019"/>
+      <w:bookmarkStart w:id="5" w:name="_Toc125704531"/>
       <w:r>
         <w:rPr>
           <w:rFonts w:cs="Arial"/>
         </w:rPr>
         <w:t>Alcance</w:t>
       </w:r>
+      <w:bookmarkEnd w:id="4"/>
       <w:bookmarkEnd w:id="5"/>
-      <w:bookmarkEnd w:id="6"/>
       <w:r>
         <w:rPr>
           <w:rFonts w:cs="Arial"/>
@@ -2187,16 +2187,16 @@
           <w:rFonts w:cs="Arial"/>
         </w:rPr>
       </w:pPr>
-      <w:bookmarkStart w:id="7" w:name="_Toc123297020"/>
-      <w:bookmarkStart w:id="8" w:name="_Toc125704532"/>
+      <w:bookmarkStart w:id="6" w:name="_Toc123297020"/>
+      <w:bookmarkStart w:id="7" w:name="_Toc125704532"/>
       <w:r>
         <w:rPr>
           <w:rFonts w:cs="Arial"/>
         </w:rPr>
         <w:t>Usuario</w:t>
       </w:r>
+      <w:bookmarkEnd w:id="6"/>
       <w:bookmarkEnd w:id="7"/>
-      <w:bookmarkEnd w:id="8"/>
     </w:p>
     <w:p>
       <w:pPr>
@@ -2513,7 +2513,7 @@
           <w:rFonts w:cs="Arial"/>
         </w:rPr>
       </w:pPr>
-      <w:bookmarkStart w:id="9" w:name="_Toc125704533"/>
+      <w:bookmarkStart w:id="8" w:name="_Toc125704533"/>
       <w:r>
         <w:rPr>
           <w:rFonts w:cs="Arial"/>
@@ -2522,7 +2522,7 @@
         </w:rPr>
         <w:t>DIVISAS</w:t>
       </w:r>
-      <w:bookmarkEnd w:id="9"/>
+      <w:bookmarkEnd w:id="8"/>
     </w:p>
     <w:p>
       <w:pPr>
@@ -2711,9 +2711,9 @@
           <w:rFonts w:cs="Arial"/>
         </w:rPr>
       </w:pPr>
-      <w:bookmarkStart w:id="10" w:name="_Toc124342027"/>
-      <w:bookmarkStart w:id="11" w:name="_Toc124346601"/>
-      <w:bookmarkStart w:id="12" w:name="_Toc125704534"/>
+      <w:bookmarkStart w:id="9" w:name="_Toc124342027"/>
+      <w:bookmarkStart w:id="10" w:name="_Toc124346601"/>
+      <w:bookmarkStart w:id="11" w:name="_Toc125704534"/>
       <w:r>
         <w:rPr>
           <w:rFonts w:cs="Arial"/>
@@ -2726,15 +2726,15 @@
         </w:rPr>
         <w:t xml:space="preserve"> de </w:t>
       </w:r>
+      <w:bookmarkEnd w:id="9"/>
       <w:bookmarkEnd w:id="10"/>
+      <w:r>
+        <w:rPr>
+          <w:rFonts w:cs="Arial"/>
+        </w:rPr>
+        <w:t>Divisas</w:t>
+      </w:r>
       <w:bookmarkEnd w:id="11"/>
-      <w:r>
-        <w:rPr>
-          <w:rFonts w:cs="Arial"/>
-        </w:rPr>
-        <w:t>Divisas</w:t>
-      </w:r>
-      <w:bookmarkEnd w:id="12"/>
     </w:p>
     <w:p>
       <w:r>
@@ -4971,7 +4971,24 @@
           <w:sz w:val="24"/>
           <w:szCs w:val="24"/>
         </w:rPr>
-        <w:t>Se puede descargar los registros utilizando el botón “Exportar”, se descargará una tabla de Excel en formato CSV</w:t>
+        <w:t xml:space="preserve">Se puede descargar los registros utilizando el botón “Exportar”, se descargará una tabla de Excel en formato </w:t>
+      </w:r>
+      <w:commentRangeStart w:id="12"/>
+      <w:r>
+        <w:rPr>
+          <w:rFonts w:ascii="Arial" w:hAnsi="Arial" w:cs="Arial"/>
+          <w:b/>
+          <w:sz w:val="24"/>
+          <w:szCs w:val="24"/>
+        </w:rPr>
+        <w:t>CSV</w:t>
+      </w:r>
+      <w:commentRangeEnd w:id="12"/>
+      <w:r>
+        <w:rPr>
+          <w:rStyle w:val="Refdecomentario"/>
+        </w:rPr>
+        <w:commentReference w:id="12"/>
       </w:r>
     </w:p>
     <w:p>
@@ -5154,7 +5171,14 @@
           <w:color w:val="000000"/>
           <w:shd w:val="clear" w:color="auto" w:fill="EBEBEB"/>
         </w:rPr>
-        <w:t>O</w:t>
+        <w:t>Observaciones</w:t>
+      </w:r>
+      <w:r>
+        <w:rPr>
+          <w:rFonts w:ascii="Verdana" w:hAnsi="Verdana"/>
+          <w:color w:val="000000"/>
+        </w:rPr>
+        <w:br w:type="textWrapping" w:clear="all"/>
       </w:r>
       <w:r>
         <w:rPr>
@@ -5162,7 +5186,14 @@
           <w:color w:val="000000"/>
           <w:shd w:val="clear" w:color="auto" w:fill="EBEBEB"/>
         </w:rPr>
-        <w:t>bservaciones</w:t>
+        <w:t>hoja 1 Encabezado</w:t>
+      </w:r>
+      <w:r>
+        <w:rPr>
+          <w:rFonts w:ascii="Verdana" w:hAnsi="Verdana"/>
+          <w:color w:val="000000"/>
+        </w:rPr>
+        <w:br w:type="textWrapping" w:clear="all"/>
       </w:r>
       <w:r>
         <w:rPr>
@@ -5177,14 +5208,7 @@
           <w:color w:val="000000"/>
           <w:shd w:val="clear" w:color="auto" w:fill="EBEBEB"/>
         </w:rPr>
-        <w:t>hoja 1 Encabezado</w:t>
-      </w:r>
-      <w:r>
-        <w:rPr>
-          <w:rFonts w:ascii="Verdana" w:hAnsi="Verdana"/>
-          <w:color w:val="000000"/>
-        </w:rPr>
-        <w:br w:type="textWrapping" w:clear="all"/>
+        <w:t>“DIRECCIÓN DE PLANEACIÓN HACENDARÍA” pertenece a CPH</w:t>
       </w:r>
       <w:r>
         <w:rPr>
@@ -5199,14 +5223,20 @@
           <w:color w:val="000000"/>
           <w:shd w:val="clear" w:color="auto" w:fill="EBEBEB"/>
         </w:rPr>
-        <w:t>“DIRECCIÓN DE PLANEACIÓN HACENDARÍA” pertenece a CPH</w:t>
-      </w:r>
-      <w:r>
-        <w:rPr>
-          <w:rFonts w:ascii="Verdana" w:hAnsi="Verdana"/>
-          <w:color w:val="000000"/>
-        </w:rPr>
-        <w:br w:type="textWrapping" w:clear="all"/>
+        <w:t>Dirección De Atención a Municipios y Organismos Paraestatales DAMOP</w:t>
+      </w:r>
+    </w:p>
+  </w:comment>
+  <w:comment w:id="1" w:author="INAP-QA" w:date="2023-01-27T17:33:00Z" w:initials="I">
+    <w:p>
+      <w:pPr>
+        <w:pStyle w:val="Textocomentario"/>
+      </w:pPr>
+      <w:r>
+        <w:rPr>
+          <w:rStyle w:val="Refdecomentario"/>
+        </w:rPr>
+        <w:annotationRef/>
       </w:r>
       <w:r>
         <w:rPr>
@@ -5214,29 +5244,22 @@
           <w:color w:val="000000"/>
           <w:shd w:val="clear" w:color="auto" w:fill="EBEBEB"/>
         </w:rPr>
-        <w:t>Dirección De Atención a Municipios y Organismos Paraestatales DAMOP</w:t>
-      </w:r>
-    </w:p>
-  </w:comment>
-  <w:comment w:id="1" w:author="INAP-QA" w:date="2023-01-27T17:33:00Z" w:initials="I">
-    <w:p>
-      <w:pPr>
-        <w:pStyle w:val="Textocomentario"/>
-      </w:pPr>
-      <w:r>
-        <w:rPr>
-          <w:rStyle w:val="Refdecomentario"/>
-        </w:rPr>
-        <w:annotationRef/>
-      </w:r>
-      <w:bookmarkStart w:id="2" w:name="_GoBack"/>
+        <w:t>Hoja 2 Módulo CPH</w:t>
+      </w:r>
+      <w:r>
+        <w:rPr>
+          <w:rFonts w:ascii="Verdana" w:hAnsi="Verdana"/>
+          <w:color w:val="000000"/>
+        </w:rPr>
+        <w:br w:type="textWrapping" w:clear="all"/>
+      </w:r>
       <w:r>
         <w:rPr>
           <w:rFonts w:ascii="Verdana" w:hAnsi="Verdana"/>
           <w:color w:val="000000"/>
           <w:shd w:val="clear" w:color="auto" w:fill="EBEBEB"/>
         </w:rPr>
-        <w:t>Hoja 2 Módulo CPH</w:t>
+        <w:t> MÓDULO – COORDINACIÓN DE PLANEACIÓN HACENDARÍA</w:t>
       </w:r>
       <w:r>
         <w:rPr>
@@ -5251,24 +5274,26 @@
           <w:color w:val="000000"/>
           <w:shd w:val="clear" w:color="auto" w:fill="EBEBEB"/>
         </w:rPr>
-        <w:t> MÓDULO – COORDINACIÓN DE PLANEACIÓN HACENDARÍA</w:t>
-      </w:r>
-      <w:r>
-        <w:rPr>
-          <w:rFonts w:ascii="Verdana" w:hAnsi="Verdana"/>
-          <w:color w:val="000000"/>
-        </w:rPr>
-        <w:br w:type="textWrapping" w:clear="all"/>
-      </w:r>
-      <w:r>
-        <w:rPr>
-          <w:rFonts w:ascii="Verdana" w:hAnsi="Verdana"/>
-          <w:color w:val="000000"/>
-          <w:shd w:val="clear" w:color="auto" w:fill="EBEBEB"/>
-        </w:rPr>
         <w:t> MÓDULO - DAMOP</w:t>
       </w:r>
-      <w:bookmarkEnd w:id="2"/>
+    </w:p>
+  </w:comment>
+  <w:comment w:id="12" w:author="INAP-QA" w:date="2023-01-30T12:37:00Z" w:initials="I">
+    <w:p>
+      <w:pPr>
+        <w:pStyle w:val="Textocomentario"/>
+      </w:pPr>
+      <w:r>
+        <w:rPr>
+          <w:rStyle w:val="Refdecomentario"/>
+        </w:rPr>
+        <w:annotationRef/>
+      </w:r>
+      <w:bookmarkStart w:id="13" w:name="_GoBack"/>
+      <w:r>
+        <w:t xml:space="preserve">Agregar también la opción de imprimir ya que son dos funciones las que realiza la función exportar. </w:t>
+      </w:r>
+      <w:bookmarkEnd w:id="13"/>
     </w:p>
   </w:comment>
 </w:comments>
@@ -5278,6 +5303,7 @@
 <w15:commentsEx xmlns:wpc="http://schemas.microsoft.com/office/word/2010/wordprocessingCanvas" xmlns:cx="http://schemas.microsoft.com/office/drawing/2014/chartex" xmlns:mc="http://schemas.openxmlformats.org/markup-compatibility/2006" xmlns:o="urn:schemas-microsoft-com:office:office" xmlns:r="http://schemas.openxmlformats.org/officeDocument/2006/relationships" xmlns:m="http://schemas.openxmlformats.org/officeDocument/2006/math" xmlns:v="urn:schemas-microsoft-com:vml" xmlns:wp14="http://schemas.microsoft.com/office/word/2010/wordprocessingDrawing" xmlns:wp="http://schemas.openxmlformats.org/drawingml/2006/wordprocessingDrawing" xmlns:w10="urn:schemas-microsoft-com:office:word" xmlns:w="http://schemas.openxmlformats.org/wordprocessingml/2006/main" xmlns:w14="http://schemas.microsoft.com/office/word/2010/wordml" xmlns:w15="http://schemas.microsoft.com/office/word/2012/wordml" xmlns:w16se="http://schemas.microsoft.com/office/word/2015/wordml/symex" xmlns:wpg="http://schemas.microsoft.com/office/word/2010/wordprocessingGroup" xmlns:wpi="http://schemas.microsoft.com/office/word/2010/wordprocessingInk" xmlns:wne="http://schemas.microsoft.com/office/word/2006/wordml" xmlns:wps="http://schemas.microsoft.com/office/word/2010/wordprocessingShape" mc:Ignorable="w14 w15 w16se wp14">
   <w15:commentEx w15:paraId="4E23B351" w15:done="0"/>
   <w15:commentEx w15:paraId="1A534379" w15:done="0"/>
+  <w15:commentEx w15:paraId="16DDBA5E" w15:done="0"/>
 </w15:commentsEx>
 </file>
 
@@ -5570,7 +5596,7 @@
                 <w:noProof/>
                 <w:color w:val="FFFFFF" w:themeColor="background1"/>
               </w:rPr>
-              <w:t>6</w:t>
+              <w:t>8</w:t>
             </w:r>
             <w:r>
               <w:rPr>
@@ -7687,7 +7713,7 @@
 </file>
 
 <file path=customXml/itemProps1.xml><?xml version="1.0" encoding="utf-8"?>
-<ds:datastoreItem xmlns:ds="http://schemas.openxmlformats.org/officeDocument/2006/customXml" ds:itemID="{7E506B6A-E1F8-4178-A9C6-18DDE2F81A13}">
+<ds:datastoreItem xmlns:ds="http://schemas.openxmlformats.org/officeDocument/2006/customXml" ds:itemID="{E211770C-E24A-466F-9BB7-735A08C15F59}">
   <ds:schemaRefs>
     <ds:schemaRef ds:uri="http://schemas.openxmlformats.org/officeDocument/2006/bibliography"/>
   </ds:schemaRefs>

</xml_diff>